<commit_message>
d task name correction
</commit_message>
<xml_diff>
--- a/Tasks_olymp.docx
+++ b/Tasks_olymp.docx
@@ -29,7 +29,6 @@
         <w:rPr>
           <w:sz w:val="28"/>
           <w:szCs w:val="28"/>
-          <w:lang w:val="en-US"/>
         </w:rPr>
       </w:pPr>
       <w:r>
@@ -355,7 +354,6 @@
         </w:rPr>
         <w:t xml:space="preserve"> (</w:t>
       </w:r>
-      <w:proofErr w:type="spellStart"/>
       <w:r>
         <w:rPr>
           <w:b/>
@@ -377,7 +375,6 @@
         </w:rPr>
         <w:t>i</w:t>
       </w:r>
-      <w:proofErr w:type="spellEnd"/>
       <w:r>
         <w:rPr>
           <w:b/>
@@ -416,7 +413,6 @@
         </w:rPr>
         <w:t xml:space="preserve"> </w:t>
       </w:r>
-      <w:proofErr w:type="spellStart"/>
       <w:r>
         <w:rPr>
           <w:sz w:val="28"/>
@@ -425,7 +421,6 @@
         </w:rPr>
         <w:t>i</w:t>
       </w:r>
-      <w:proofErr w:type="spellEnd"/>
       <w:r>
         <w:rPr>
           <w:sz w:val="28"/>
@@ -758,7 +753,6 @@
         </w:rPr>
         <w:t xml:space="preserve">, </w:t>
       </w:r>
-      <w:proofErr w:type="spellStart"/>
       <w:r>
         <w:rPr>
           <w:b/>
@@ -780,7 +774,6 @@
         </w:rPr>
         <w:t>i</w:t>
       </w:r>
-      <w:proofErr w:type="spellEnd"/>
       <w:r>
         <w:rPr>
           <w:b/>
@@ -913,7 +906,6 @@
         </w:rPr>
         <w:t xml:space="preserve">, </w:t>
       </w:r>
-      <w:proofErr w:type="spellStart"/>
       <w:r>
         <w:rPr>
           <w:b/>
@@ -935,7 +927,6 @@
         </w:rPr>
         <w:t>i</w:t>
       </w:r>
-      <w:proofErr w:type="spellEnd"/>
       <w:r>
         <w:rPr>
           <w:b/>
@@ -1499,23 +1490,7 @@
           <w:sz w:val="28"/>
           <w:szCs w:val="28"/>
         </w:rPr>
-        <w:t xml:space="preserve">Давайте познакомимся с гипотезой </w:t>
-      </w:r>
-      <w:proofErr w:type="spellStart"/>
-      <w:r>
-        <w:rPr>
-          <w:sz w:val="28"/>
-          <w:szCs w:val="28"/>
-        </w:rPr>
-        <w:t>Коллатца</w:t>
-      </w:r>
-      <w:proofErr w:type="spellEnd"/>
-      <w:r>
-        <w:rPr>
-          <w:sz w:val="28"/>
-          <w:szCs w:val="28"/>
-        </w:rPr>
-        <w:t xml:space="preserve">. Проделаем следующий алгоритм с натуральным числом </w:t>
+        <w:t xml:space="preserve">Давайте познакомимся с гипотезой Коллатца. Проделаем следующий алгоритм с натуральным числом </w:t>
       </w:r>
       <w:r>
         <w:rPr>
@@ -1548,23 +1523,7 @@
           <w:sz w:val="28"/>
           <w:szCs w:val="28"/>
         </w:rPr>
-        <w:t xml:space="preserve"> + 1). Над полученным числом выполняем те же самые действия, и так далее. Гипотеза </w:t>
-      </w:r>
-      <w:proofErr w:type="spellStart"/>
-      <w:r>
-        <w:rPr>
-          <w:sz w:val="28"/>
-          <w:szCs w:val="28"/>
-        </w:rPr>
-        <w:t>Коллатца</w:t>
-      </w:r>
-      <w:proofErr w:type="spellEnd"/>
-      <w:r>
-        <w:rPr>
-          <w:sz w:val="28"/>
-          <w:szCs w:val="28"/>
-        </w:rPr>
-        <w:t xml:space="preserve"> заключается в том, что какое бы начальное число </w:t>
+        <w:t> + 1). Над полученным числом выполняем те же самые действия, и так далее. Гипотеза Коллатца заключается в том, что какое бы начальное число </w:t>
       </w:r>
       <w:r>
         <w:rPr>
@@ -2681,19 +2640,8 @@
                 <w:lang w:val="en-US"/>
               </w:rPr>
               <w:br/>
-            </w:r>
-            <w:proofErr w:type="spellStart"/>
-            <w:r>
-              <w:rPr>
-                <w:b/>
-                <w:bCs/>
-                <w:sz w:val="28"/>
-                <w:szCs w:val="28"/>
-                <w:lang w:val="en-US"/>
-              </w:rPr>
               <w:t>abacb</w:t>
             </w:r>
-            <w:proofErr w:type="spellEnd"/>
           </w:p>
         </w:tc>
       </w:tr>
@@ -2868,19 +2816,8 @@
                 <w:lang w:val="en-US"/>
               </w:rPr>
               <w:br/>
-            </w:r>
-            <w:proofErr w:type="spellStart"/>
-            <w:r>
-              <w:rPr>
-                <w:b/>
-                <w:bCs/>
-                <w:sz w:val="28"/>
-                <w:szCs w:val="28"/>
-                <w:lang w:val="en-US"/>
-              </w:rPr>
               <w:t>bbacb</w:t>
             </w:r>
-            <w:proofErr w:type="spellEnd"/>
           </w:p>
         </w:tc>
       </w:tr>
@@ -2999,7 +2936,6 @@
         </w:rPr>
         <w:t>: в первом примере можем убрать третий символ и поставить на его место четвёртый, тогда получим полную подстроку «</w:t>
       </w:r>
-      <w:proofErr w:type="spellStart"/>
       <w:r>
         <w:rPr>
           <w:sz w:val="28"/>
@@ -3008,7 +2944,6 @@
         </w:rPr>
         <w:t>abc</w:t>
       </w:r>
-      <w:proofErr w:type="spellEnd"/>
       <w:r>
         <w:rPr>
           <w:sz w:val="28"/>
@@ -3067,7 +3002,14 @@
           <w:szCs w:val="28"/>
         </w:rPr>
         <w:lastRenderedPageBreak/>
-        <w:t>Галактическая полиция</w:t>
+        <w:t xml:space="preserve">Галактическая </w:t>
+      </w:r>
+      <w:r>
+        <w:rPr>
+          <w:sz w:val="28"/>
+          <w:szCs w:val="28"/>
+        </w:rPr>
+        <w:t>налоговая</w:t>
       </w:r>
     </w:p>
     <w:p>
@@ -3127,49 +3069,7 @@
           <w:sz w:val="28"/>
           <w:szCs w:val="28"/>
         </w:rPr>
-        <w:t>числ</w:t>
-      </w:r>
-      <w:r>
-        <w:rPr>
-          <w:sz w:val="28"/>
-          <w:szCs w:val="28"/>
-        </w:rPr>
-        <w:t>о</w:t>
-      </w:r>
-      <w:r>
-        <w:rPr>
-          <w:sz w:val="28"/>
-          <w:szCs w:val="28"/>
-        </w:rPr>
-        <w:t>, обозначающе</w:t>
-      </w:r>
-      <w:r>
-        <w:rPr>
-          <w:sz w:val="28"/>
-          <w:szCs w:val="28"/>
-        </w:rPr>
-        <w:t>е</w:t>
-      </w:r>
-      <w:r>
-        <w:rPr>
-          <w:sz w:val="28"/>
-          <w:szCs w:val="28"/>
-        </w:rPr>
-        <w:t xml:space="preserve"> сумму его дохода за год</w:t>
-      </w:r>
-      <w:r>
-        <w:rPr>
-          <w:sz w:val="28"/>
-          <w:szCs w:val="28"/>
-        </w:rPr>
-        <w:t>,</w:t>
-      </w:r>
-      <w:r>
-        <w:rPr>
-          <w:sz w:val="28"/>
-          <w:szCs w:val="28"/>
-        </w:rPr>
-        <w:t xml:space="preserve"> </w:t>
+        <w:t xml:space="preserve">число, обозначающее сумму его дохода за год, </w:t>
       </w:r>
       <w:r>
         <w:rPr>
@@ -3206,21 +3106,12 @@
         </w:rPr>
         <w:t xml:space="preserve">подозрительные </w:t>
       </w:r>
-      <w:proofErr w:type="spellStart"/>
-      <w:r>
-        <w:rPr>
-          <w:sz w:val="28"/>
-          <w:szCs w:val="28"/>
-        </w:rPr>
-        <w:t>двухциферные</w:t>
-      </w:r>
-      <w:proofErr w:type="spellEnd"/>
-      <w:r>
-        <w:rPr>
-          <w:sz w:val="28"/>
-          <w:szCs w:val="28"/>
-        </w:rPr>
-        <w:t xml:space="preserve"> комбинации (известные бизнесмену) из специального набора комбинаций</w:t>
+      <w:r>
+        <w:rPr>
+          <w:sz w:val="28"/>
+          <w:szCs w:val="28"/>
+        </w:rPr>
+        <w:t>двухциферные комбинации (известные бизнесмену) из специального набора комбинаций</w:t>
       </w:r>
     </w:p>
     <w:p>
@@ -3750,23 +3641,7 @@
           <w:sz w:val="28"/>
           <w:szCs w:val="28"/>
         </w:rPr>
-        <w:t xml:space="preserve"> подозрительных </w:t>
-      </w:r>
-      <w:proofErr w:type="spellStart"/>
-      <w:r>
-        <w:rPr>
-          <w:sz w:val="28"/>
-          <w:szCs w:val="28"/>
-        </w:rPr>
-        <w:t>двухциферных</w:t>
-      </w:r>
-      <w:proofErr w:type="spellEnd"/>
-      <w:r>
-        <w:rPr>
-          <w:sz w:val="28"/>
-          <w:szCs w:val="28"/>
-        </w:rPr>
-        <w:t xml:space="preserve"> комбинаций.</w:t>
+        <w:t xml:space="preserve"> подозрительных двухциферных комбинаций.</w:t>
       </w:r>
       <w:r>
         <w:rPr>
@@ -3800,7 +3675,6 @@
         </w:rPr>
         <w:t xml:space="preserve">строк, содержащих по три целых числа </w:t>
       </w:r>
-      <w:proofErr w:type="spellStart"/>
       <w:r>
         <w:rPr>
           <w:b/>
@@ -3811,7 +3685,6 @@
         </w:rPr>
         <w:t>i</w:t>
       </w:r>
-      <w:proofErr w:type="spellEnd"/>
       <w:r>
         <w:rPr>
           <w:b/>
@@ -3886,7 +3759,6 @@
         </w:rPr>
         <w:t xml:space="preserve">(0 &lt;= </w:t>
       </w:r>
-      <w:proofErr w:type="spellStart"/>
       <w:r>
         <w:rPr>
           <w:sz w:val="28"/>
@@ -3895,7 +3767,6 @@
         </w:rPr>
         <w:t>i</w:t>
       </w:r>
-      <w:proofErr w:type="spellEnd"/>
       <w:r>
         <w:rPr>
           <w:sz w:val="28"/>
@@ -4034,21 +3905,7 @@
           <w:sz w:val="28"/>
           <w:szCs w:val="28"/>
         </w:rPr>
-        <w:t xml:space="preserve"> </w:t>
-      </w:r>
-      <w:r>
-        <w:rPr>
-          <w:sz w:val="28"/>
-          <w:szCs w:val="28"/>
-        </w:rPr>
-        <w:t>различных сумм, не являющихся подозрительными</w:t>
-      </w:r>
-      <w:r>
-        <w:rPr>
-          <w:sz w:val="28"/>
-          <w:szCs w:val="28"/>
-        </w:rPr>
-        <w:t>.</w:t>
+        <w:t xml:space="preserve"> различных сумм, не являющихся подозрительными.</w:t>
       </w:r>
     </w:p>
     <w:p>
@@ -4318,14 +4175,7 @@
           <w:sz w:val="28"/>
           <w:szCs w:val="28"/>
         </w:rPr>
-        <w:t xml:space="preserve">: </w:t>
-      </w:r>
-      <w:r>
-        <w:rPr>
-          <w:sz w:val="28"/>
-          <w:szCs w:val="28"/>
-        </w:rPr>
-        <w:t>среди чисел от 10 до 99 по первому условию не проходят только 12 и 56, а по второму все числа, имеющие на 0 позиции 1 или 4 (т.е. заканчивающиеся на 1 или 4).</w:t>
+        <w:t>: среди чисел от 10 до 99 по первому условию не проходят только 12 и 56, а по второму все числа, имеющие на 0 позиции 1 или 4 (т.е. заканчивающиеся на 1 или 4).</w:t>
       </w:r>
     </w:p>
     <w:p>
@@ -4443,55 +4293,7 @@
           <w:sz w:val="28"/>
           <w:szCs w:val="28"/>
         </w:rPr>
-        <w:t xml:space="preserve">Выбрать произвольный </w:t>
-      </w:r>
-      <w:proofErr w:type="spellStart"/>
-      <w:r>
-        <w:rPr>
-          <w:sz w:val="28"/>
-          <w:szCs w:val="28"/>
-        </w:rPr>
-        <w:t>подотрезок</w:t>
-      </w:r>
-      <w:proofErr w:type="spellEnd"/>
-      <w:r>
-        <w:rPr>
-          <w:sz w:val="28"/>
-          <w:szCs w:val="28"/>
-        </w:rPr>
-        <w:t xml:space="preserve"> массива и увеличить количество своих очков на число, равное сумме максимального элемента </w:t>
-      </w:r>
-      <w:proofErr w:type="spellStart"/>
-      <w:r>
-        <w:rPr>
-          <w:sz w:val="28"/>
-          <w:szCs w:val="28"/>
-        </w:rPr>
-        <w:t>подотрезка</w:t>
-      </w:r>
-      <w:proofErr w:type="spellEnd"/>
-      <w:r>
-        <w:rPr>
-          <w:sz w:val="28"/>
-          <w:szCs w:val="28"/>
-        </w:rPr>
-        <w:t xml:space="preserve"> и индекса самого левого из максимальных элементов этого </w:t>
-      </w:r>
-      <w:proofErr w:type="spellStart"/>
-      <w:r>
-        <w:rPr>
-          <w:sz w:val="28"/>
-          <w:szCs w:val="28"/>
-        </w:rPr>
-        <w:t>подотрезка</w:t>
-      </w:r>
-      <w:proofErr w:type="spellEnd"/>
-      <w:r>
-        <w:rPr>
-          <w:sz w:val="28"/>
-          <w:szCs w:val="28"/>
-        </w:rPr>
-        <w:t>.</w:t>
+        <w:t>Выбрать произвольный подотрезок массива и увеличить количество своих очков на число, равное сумме максимального элемента подотрезка и индекса самого левого из максимальных элементов этого подотрезка.</w:t>
       </w:r>
     </w:p>
     <w:p>
@@ -4651,7 +4453,6 @@
         </w:rPr>
         <w:t xml:space="preserve"> целых чисел (-10**9 &lt;= a</w:t>
       </w:r>
-      <w:proofErr w:type="spellStart"/>
       <w:r>
         <w:rPr>
           <w:sz w:val="28"/>
@@ -4661,7 +4462,6 @@
         </w:rPr>
         <w:t>i</w:t>
       </w:r>
-      <w:proofErr w:type="spellEnd"/>
       <w:r>
         <w:rPr>
           <w:sz w:val="28"/>
@@ -4806,23 +4606,7 @@
           <w:sz w:val="28"/>
           <w:szCs w:val="28"/>
         </w:rPr>
-        <w:t xml:space="preserve"> – ход первого типа с </w:t>
-      </w:r>
-      <w:proofErr w:type="spellStart"/>
-      <w:r>
-        <w:rPr>
-          <w:sz w:val="28"/>
-          <w:szCs w:val="28"/>
-        </w:rPr>
-        <w:t>подотрезком</w:t>
-      </w:r>
-      <w:proofErr w:type="spellEnd"/>
-      <w:r>
-        <w:rPr>
-          <w:sz w:val="28"/>
-          <w:szCs w:val="28"/>
-        </w:rPr>
-        <w:t xml:space="preserve"> [</w:t>
+        <w:t xml:space="preserve"> – ход первого типа с подотрезком [</w:t>
       </w:r>
       <w:r>
         <w:rPr>
@@ -4882,15 +4666,7 @@
           <w:sz w:val="28"/>
           <w:szCs w:val="28"/>
         </w:rPr>
-        <w:t xml:space="preserve"> </w:t>
-      </w:r>
-      <w:proofErr w:type="gramStart"/>
-      <w:r>
-        <w:rPr>
-          <w:sz w:val="28"/>
-          <w:szCs w:val="28"/>
-        </w:rPr>
-        <w:t xml:space="preserve">&lt; </w:t>
+        <w:t xml:space="preserve"> &lt; </w:t>
       </w:r>
       <w:r>
         <w:rPr>
@@ -4900,7 +4676,6 @@
         </w:rPr>
         <w:t>n</w:t>
       </w:r>
-      <w:proofErr w:type="gramEnd"/>
       <w:r>
         <w:rPr>
           <w:sz w:val="28"/>
@@ -5001,15 +4776,7 @@
           <w:sz w:val="28"/>
           <w:szCs w:val="28"/>
         </w:rPr>
-        <w:t xml:space="preserve"> </w:t>
-      </w:r>
-      <w:proofErr w:type="gramStart"/>
-      <w:r>
-        <w:rPr>
-          <w:sz w:val="28"/>
-          <w:szCs w:val="28"/>
-        </w:rPr>
-        <w:t xml:space="preserve">&lt; </w:t>
+        <w:t xml:space="preserve"> &lt; </w:t>
       </w:r>
       <w:r>
         <w:rPr>
@@ -5019,7 +4786,6 @@
         </w:rPr>
         <w:t>n</w:t>
       </w:r>
-      <w:proofErr w:type="gramEnd"/>
       <w:r>
         <w:rPr>
           <w:sz w:val="28"/>
@@ -6030,15 +5796,6 @@
   </w:num>
   <w:num w:numId="6" w16cid:durableId="1701275160">
     <w:abstractNumId w:val="0"/>
-    <w:lvlOverride w:ilvl="0"/>
-    <w:lvlOverride w:ilvl="1"/>
-    <w:lvlOverride w:ilvl="2"/>
-    <w:lvlOverride w:ilvl="3"/>
-    <w:lvlOverride w:ilvl="4"/>
-    <w:lvlOverride w:ilvl="5"/>
-    <w:lvlOverride w:ilvl="6"/>
-    <w:lvlOverride w:ilvl="7"/>
-    <w:lvlOverride w:ilvl="8"/>
   </w:num>
 </w:numbering>
 </file>
@@ -6646,6 +6403,7 @@
   <w:style w:type="character" w:default="1" w:styleId="a0">
     <w:name w:val="Default Paragraph Font"/>
     <w:uiPriority w:val="1"/>
+    <w:semiHidden/>
     <w:unhideWhenUsed/>
   </w:style>
   <w:style w:type="table" w:default="1" w:styleId="a1">

</xml_diff>

<commit_message>
task D edited again
</commit_message>
<xml_diff>
--- a/Tasks_olymp.docx
+++ b/Tasks_olymp.docx
@@ -3917,7 +3917,6 @@
         <w:rPr>
           <w:sz w:val="28"/>
           <w:szCs w:val="28"/>
-          <w:lang w:val="en-US"/>
         </w:rPr>
         <w:t>0</w:t>
       </w:r>
@@ -4031,7 +4030,28 @@
           <w:sz w:val="28"/>
           <w:szCs w:val="28"/>
         </w:rPr>
-        <w:t xml:space="preserve"> запрещённых цифр.</w:t>
+        <w:t xml:space="preserve"> запрещённых цифр</w:t>
+      </w:r>
+      <w:r>
+        <w:rPr>
+          <w:sz w:val="28"/>
+          <w:szCs w:val="28"/>
+        </w:rPr>
+        <w:t xml:space="preserve"> </w:t>
+      </w:r>
+      <w:r>
+        <w:rPr>
+          <w:sz w:val="28"/>
+          <w:szCs w:val="28"/>
+        </w:rPr>
+        <w:t>в порядке возрастания</w:t>
+      </w:r>
+      <w:r>
+        <w:rPr>
+          <w:sz w:val="28"/>
+          <w:szCs w:val="28"/>
+        </w:rPr>
+        <w:t>.</w:t>
       </w:r>
     </w:p>
     <w:p>

</xml_diff>